<commit_message>
Se atendieron observaciones de guía catálogos
</commit_message>
<xml_diff>
--- a/PDRMYE/GUIAS RÁPIDAS/Catálogos/ADMINISTRACIÓN DE FONDOS.docx
+++ b/PDRMYE/GUIAS RÁPIDAS/Catálogos/ADMINISTRACIÓN DE FONDOS.docx
@@ -1,6 +1,6 @@
 
 <file path=word/document.xml><?xml version="1.0" encoding="utf-8"?>
-<w:document xmlns:wpc="http://schemas.microsoft.com/office/word/2010/wordprocessingCanvas" xmlns:cx="http://schemas.microsoft.com/office/drawing/2014/chartex" xmlns:mc="http://schemas.openxmlformats.org/markup-compatibility/2006" xmlns:o="urn:schemas-microsoft-com:office:office" xmlns:r="http://schemas.openxmlformats.org/officeDocument/2006/relationships" xmlns:m="http://schemas.openxmlformats.org/officeDocument/2006/math" xmlns:v="urn:schemas-microsoft-com:vml" xmlns:wp14="http://schemas.microsoft.com/office/word/2010/wordprocessingDrawing" xmlns:wp="http://schemas.openxmlformats.org/drawingml/2006/wordprocessingDrawing" xmlns:w10="urn:schemas-microsoft-com:office:word" xmlns:w="http://schemas.openxmlformats.org/wordprocessingml/2006/main" xmlns:w14="http://schemas.microsoft.com/office/word/2010/wordml" xmlns:w15="http://schemas.microsoft.com/office/word/2012/wordml" xmlns:w16se="http://schemas.microsoft.com/office/word/2015/wordml/symex" xmlns:wpg="http://schemas.microsoft.com/office/word/2010/wordprocessingGroup" xmlns:wpi="http://schemas.microsoft.com/office/word/2010/wordprocessingInk" xmlns:wne="http://schemas.microsoft.com/office/word/2006/wordml" xmlns:wps="http://schemas.microsoft.com/office/word/2010/wordprocessingShape" mc:Ignorable="w14 w15 w16se wp14">
+<w:document xmlns:wpc="http://schemas.microsoft.com/office/word/2010/wordprocessingCanvas" xmlns:cx="http://schemas.microsoft.com/office/drawing/2014/chartex" xmlns:cx1="http://schemas.microsoft.com/office/drawing/2015/9/8/chartex" xmlns:mc="http://schemas.openxmlformats.org/markup-compatibility/2006" xmlns:o="urn:schemas-microsoft-com:office:office" xmlns:r="http://schemas.openxmlformats.org/officeDocument/2006/relationships" xmlns:m="http://schemas.openxmlformats.org/officeDocument/2006/math" xmlns:v="urn:schemas-microsoft-com:vml" xmlns:wp14="http://schemas.microsoft.com/office/word/2010/wordprocessingDrawing" xmlns:wp="http://schemas.openxmlformats.org/drawingml/2006/wordprocessingDrawing" xmlns:w10="urn:schemas-microsoft-com:office:word" xmlns:w="http://schemas.openxmlformats.org/wordprocessingml/2006/main" xmlns:w14="http://schemas.microsoft.com/office/word/2010/wordml" xmlns:w15="http://schemas.microsoft.com/office/word/2012/wordml" xmlns:w16se="http://schemas.microsoft.com/office/word/2015/wordml/symex" xmlns:wpg="http://schemas.microsoft.com/office/word/2010/wordprocessingGroup" xmlns:wpi="http://schemas.microsoft.com/office/word/2010/wordprocessingInk" xmlns:wne="http://schemas.microsoft.com/office/word/2006/wordml" xmlns:wps="http://schemas.microsoft.com/office/word/2010/wordprocessingShape" mc:Ignorable="w14 w15 w16se wp14">
   <w:body>
     <w:p>
       <w:pPr>
@@ -100,7 +100,7 @@
               </wp:anchor>
             </w:drawing>
           </mc:Choice>
-          <mc:Fallback xmlns:cx1="http://schemas.microsoft.com/office/drawing/2015/9/8/chartex">
+          <mc:Fallback>
             <w:pict>
               <v:rect w14:anchorId="06FFA84B" id="Rectángulo 3" o:spid="_x0000_s1026" style="position:absolute;margin-left:0;margin-top:-55.8pt;width:582.7pt;height:760.2pt;z-index:-251512832;visibility:visible;mso-wrap-style:square;mso-width-percent:0;mso-height-percent:0;mso-wrap-distance-left:9pt;mso-wrap-distance-top:0;mso-wrap-distance-right:9pt;mso-wrap-distance-bottom:0;mso-position-horizontal:left;mso-position-horizontal-relative:page;mso-position-vertical:absolute;mso-position-vertical-relative:text;mso-width-percent:0;mso-height-percent:0;mso-width-relative:margin;mso-height-relative:margin;v-text-anchor:middle" o:gfxdata="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" fillcolor="#f2f2f2" stroked="f" strokeweight="1pt">
                 <v:shadow on="t" type="perspective" color="black" opacity="7208f" offset="0,0" matrix="66847f,,,66847f"/>
@@ -355,7 +355,7 @@
               </wp:anchor>
             </w:drawing>
           </mc:Choice>
-          <mc:Fallback xmlns:cx1="http://schemas.microsoft.com/office/drawing/2015/9/8/chartex">
+          <mc:Fallback>
             <w:pict>
               <v:rect w14:anchorId="6E426A2F" id="Rectángulo 4" o:spid="_x0000_s1026" style="position:absolute;left:0;text-align:left;margin-left:-70pt;margin-top:29.8pt;width:579.3pt;height:73.55pt;z-index:251781120;visibility:visible;mso-wrap-style:square;mso-width-percent:0;mso-height-percent:0;mso-wrap-distance-left:9pt;mso-wrap-distance-top:0;mso-wrap-distance-right:9pt;mso-wrap-distance-bottom:0;mso-position-horizontal:absolute;mso-position-horizontal-relative:margin;mso-position-vertical:absolute;mso-position-vertical-relative:text;mso-width-percent:0;mso-height-percent:0;mso-width-relative:margin;mso-height-relative:margin;v-text-anchor:middle" o:gfxdata="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" fillcolor="#aaa [3030]" stroked="f">
                 <v:fill color2="#a3a3a3 [3174]" rotate="t" colors="0 #afafaf;.5 #a5a5a5;1 #929292" focus="100%" type="gradient">
@@ -775,7 +775,7 @@
               </wp:anchor>
             </w:drawing>
           </mc:Choice>
-          <mc:Fallback xmlns:cx1="http://schemas.microsoft.com/office/drawing/2015/9/8/chartex">
+          <mc:Fallback>
             <w:pict>
               <v:rect w14:anchorId="63962291" id="Rectángulo 23" o:spid="_x0000_s1027" style="position:absolute;left:0;text-align:left;margin-left:0;margin-top:2.05pt;width:533.9pt;height:21.05pt;z-index:251801600;visibility:visible;mso-wrap-style:square;mso-width-percent:0;mso-height-percent:0;mso-wrap-distance-left:9pt;mso-wrap-distance-top:0;mso-wrap-distance-right:9pt;mso-wrap-distance-bottom:0;mso-position-horizontal:center;mso-position-horizontal-relative:margin;mso-position-vertical:absolute;mso-position-vertical-relative:text;mso-width-percent:0;mso-height-percent:0;mso-width-relative:margin;mso-height-relative:margin;v-text-anchor:middle" o:gfxdata="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" fillcolor="#aaa [3030]" stroked="f">
                 <v:fill color2="#a3a3a3 [3174]" rotate="t" colors="0 #afafaf;.5 #a5a5a5;1 #929292" focus="100%" type="gradient">
@@ -1469,7 +1469,7 @@
               </wp:anchor>
             </w:drawing>
           </mc:Choice>
-          <mc:Fallback xmlns:cx1="http://schemas.microsoft.com/office/drawing/2015/9/8/chartex">
+          <mc:Fallback>
             <w:pict>
               <v:rect w14:anchorId="19E49FED" id="Rectángulo 15" o:spid="_x0000_s1028" style="position:absolute;margin-left:-38.85pt;margin-top:18.8pt;width:533.9pt;height:21.05pt;z-index:251782144;visibility:visible;mso-wrap-style:square;mso-width-percent:0;mso-height-percent:0;mso-wrap-distance-left:9pt;mso-wrap-distance-top:0;mso-wrap-distance-right:9pt;mso-wrap-distance-bottom:0;mso-position-horizontal:absolute;mso-position-horizontal-relative:margin;mso-position-vertical:absolute;mso-position-vertical-relative:text;mso-width-percent:0;mso-height-percent:0;mso-width-relative:margin;mso-height-relative:margin;v-text-anchor:middle" o:gfxdata="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" fillcolor="#aaa [3030]" stroked="f">
                 <v:fill color2="#a3a3a3 [3174]" rotate="t" colors="0 #afafaf;.5 #a5a5a5;1 #929292" focus="100%" type="gradient">
@@ -1666,7 +1666,7 @@
               </wp:anchor>
             </w:drawing>
           </mc:Choice>
-          <mc:Fallback xmlns:cx1="http://schemas.microsoft.com/office/drawing/2015/9/8/chartex">
+          <mc:Fallback>
             <w:pict>
               <v:rect w14:anchorId="65862A9D" id="Rectángulo 17" o:spid="_x0000_s1029" style="position:absolute;margin-left:63.65pt;margin-top:21.25pt;width:346.4pt;height:89.3pt;z-index:251784192;visibility:visible;mso-wrap-style:square;mso-height-percent:0;mso-wrap-distance-left:9pt;mso-wrap-distance-top:0;mso-wrap-distance-right:9pt;mso-wrap-distance-bottom:0;mso-position-horizontal:absolute;mso-position-horizontal-relative:text;mso-position-vertical:absolute;mso-position-vertical-relative:text;mso-height-percent:0;mso-height-relative:margin;v-text-anchor:middle" o:gfxdata="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" fillcolor="white [3201]" strokecolor="#a5a5a5 [3206]" strokeweight="1pt">
                 <v:textbox>
@@ -1834,7 +1834,7 @@
               </wp:anchor>
             </w:drawing>
           </mc:Choice>
-          <mc:Fallback xmlns:cx1="http://schemas.microsoft.com/office/drawing/2015/9/8/chartex">
+          <mc:Fallback>
             <w:pict>
               <v:rect w14:anchorId="77267B3C" id="Rectángulo 16" o:spid="_x0000_s1030" style="position:absolute;margin-left:63.7pt;margin-top:.4pt;width:347.05pt;height:20.4pt;z-index:251783168;visibility:visible;mso-wrap-style:square;mso-width-percent:0;mso-height-percent:0;mso-wrap-distance-left:9pt;mso-wrap-distance-top:0;mso-wrap-distance-right:9pt;mso-wrap-distance-bottom:0;mso-position-horizontal:absolute;mso-position-horizontal-relative:text;mso-position-vertical:absolute;mso-position-vertical-relative:text;mso-width-percent:0;mso-height-percent:0;mso-width-relative:margin;mso-height-relative:margin;v-text-anchor:middle" o:gfxdata="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" fillcolor="#c3c3c3 [2166]" strokecolor="#a5a5a5 [3206]" strokeweight=".5pt">
                 <v:fill color2="#b6b6b6 [2614]" rotate="t" colors="0 #d2d2d2;.5 #c8c8c8;1 silver" focus="100%" type="gradient">
@@ -2353,7 +2353,7 @@
               </wp:anchor>
             </w:drawing>
           </mc:Choice>
-          <mc:Fallback xmlns:cx1="http://schemas.microsoft.com/office/drawing/2015/9/8/chartex">
+          <mc:Fallback>
             <w:pict>
               <v:rect w14:anchorId="71066FE7" id="Rectángulo 125" o:spid="_x0000_s1031" style="position:absolute;margin-left:-36.35pt;margin-top:3pt;width:533.9pt;height:21.05pt;z-index:251819008;visibility:visible;mso-wrap-style:square;mso-width-percent:0;mso-height-percent:0;mso-wrap-distance-left:9pt;mso-wrap-distance-top:0;mso-wrap-distance-right:9pt;mso-wrap-distance-bottom:0;mso-position-horizontal:absolute;mso-position-horizontal-relative:margin;mso-position-vertical:absolute;mso-position-vertical-relative:text;mso-width-percent:0;mso-height-percent:0;mso-width-relative:margin;mso-height-relative:margin;v-text-anchor:middle" o:gfxdata="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" fillcolor="#aaa [3030]" stroked="f">
                 <v:fill color2="#a3a3a3 [3174]" rotate="t" colors="0 #afafaf;.5 #a5a5a5;1 #929292" focus="100%" type="gradient">
@@ -2902,7 +2902,7 @@
               </wp:anchor>
             </w:drawing>
           </mc:Choice>
-          <mc:Fallback xmlns:cx1="http://schemas.microsoft.com/office/drawing/2015/9/8/chartex">
+          <mc:Fallback>
             <w:pict>
               <v:rect w14:anchorId="5331EDEE" id="Rectángulo 2" o:spid="_x0000_s1026" style="position:absolute;margin-left:232pt;margin-top:182pt;width:129pt;height:19pt;z-index:251854848;visibility:visible;mso-wrap-style:square;mso-width-percent:0;mso-height-percent:0;mso-wrap-distance-left:9pt;mso-wrap-distance-top:0;mso-wrap-distance-right:9pt;mso-wrap-distance-bottom:0;mso-position-horizontal:absolute;mso-position-horizontal-relative:page;mso-position-vertical:absolute;mso-position-vertical-relative:text;mso-width-percent:0;mso-height-percent:0;mso-width-relative:margin;mso-height-relative:margin;v-text-anchor:middle" o:gfxdata="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" filled="f" strokecolor="red" strokeweight="2.25pt">
                 <w10:wrap anchorx="page"/>
@@ -3218,7 +3218,7 @@
               </wp:anchor>
             </w:drawing>
           </mc:Choice>
-          <mc:Fallback xmlns:cx1="http://schemas.microsoft.com/office/drawing/2015/9/8/chartex">
+          <mc:Fallback>
             <w:pict>
               <v:rect w14:anchorId="210445BE" id="Rectángulo 53" o:spid="_x0000_s1026" style="position:absolute;margin-left:221.55pt;margin-top:46.2pt;width:154.5pt;height:57.6pt;z-index:251875328;visibility:visible;mso-wrap-style:square;mso-width-percent:0;mso-height-percent:0;mso-wrap-distance-left:9pt;mso-wrap-distance-top:0;mso-wrap-distance-right:9pt;mso-wrap-distance-bottom:0;mso-position-horizontal:absolute;mso-position-horizontal-relative:page;mso-position-vertical:absolute;mso-position-vertical-relative:text;mso-width-percent:0;mso-height-percent:0;mso-width-relative:margin;mso-height-relative:margin;v-text-anchor:middle" o:gfxdata="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" filled="f" strokecolor="red" strokeweight="2.25pt">
                 <w10:wrap anchorx="page"/>
@@ -3385,7 +3385,7 @@
               </wp:anchor>
             </w:drawing>
           </mc:Choice>
-          <mc:Fallback xmlns:cx1="http://schemas.microsoft.com/office/drawing/2015/9/8/chartex">
+          <mc:Fallback>
             <w:pict>
               <v:rect w14:anchorId="085817A7" id="Rectángulo 51" o:spid="_x0000_s1026" style="position:absolute;margin-left:26.6pt;margin-top:12pt;width:19.4pt;height:19.95pt;z-index:251873280;visibility:visible;mso-wrap-style:square;mso-width-percent:0;mso-height-percent:0;mso-wrap-distance-left:9pt;mso-wrap-distance-top:0;mso-wrap-distance-right:9pt;mso-wrap-distance-bottom:0;mso-position-horizontal:absolute;mso-position-horizontal-relative:page;mso-position-vertical:absolute;mso-position-vertical-relative:text;mso-width-percent:0;mso-height-percent:0;mso-width-relative:margin;mso-height-relative:margin;v-text-anchor:middle" o:gfxdata="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" filled="f" strokecolor="red" strokeweight="2.25pt">
                 <w10:wrap anchorx="page"/>
@@ -3561,7 +3561,7 @@
               </wp:anchor>
             </w:drawing>
           </mc:Choice>
-          <mc:Fallback xmlns:cx1="http://schemas.microsoft.com/office/drawing/2015/9/8/chartex">
+          <mc:Fallback>
             <w:pict>
               <v:rect w14:anchorId="114DE3B0" id="Rectángulo 55" o:spid="_x0000_s1026" style="position:absolute;margin-left:272.5pt;margin-top:216.8pt;width:41.55pt;height:14.9pt;z-index:251877376;visibility:visible;mso-wrap-style:square;mso-width-percent:0;mso-height-percent:0;mso-wrap-distance-left:9pt;mso-wrap-distance-top:0;mso-wrap-distance-right:9pt;mso-wrap-distance-bottom:0;mso-position-horizontal:absolute;mso-position-horizontal-relative:page;mso-position-vertical:absolute;mso-position-vertical-relative:text;mso-width-percent:0;mso-height-percent:0;mso-width-relative:margin;mso-height-relative:margin;v-text-anchor:middle" o:gfxdata="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" filled="f" strokecolor="red" strokeweight="2.25pt">
                 <w10:wrap anchorx="page"/>
@@ -3683,7 +3683,6 @@
                 <w:szCs w:val="24"/>
               </w:rPr>
             </w:pPr>
-            <w:commentRangeStart w:id="10"/>
             <w:r>
               <w:rPr>
                 <w:rFonts w:ascii="Arial" w:hAnsi="Arial" w:cs="Arial"/>
@@ -3691,14 +3690,7 @@
                 <w:sz w:val="24"/>
                 <w:szCs w:val="24"/>
               </w:rPr>
-              <w:t>***</w:t>
-            </w:r>
-            <w:commentRangeEnd w:id="10"/>
-            <w:r>
-              <w:rPr>
-                <w:rStyle w:val="Refdecomentario"/>
-              </w:rPr>
-              <w:commentReference w:id="10"/>
+              <w:t>Campo</w:t>
             </w:r>
           </w:p>
         </w:tc>
@@ -4047,7 +4039,23 @@
                 <w:sz w:val="24"/>
                 <w:szCs w:val="24"/>
               </w:rPr>
-              <w:t>Tipo de Participación</w:t>
+              <w:t xml:space="preserve">Tipo de </w:t>
+            </w:r>
+            <w:r>
+              <w:rPr>
+                <w:rFonts w:ascii="Arial" w:hAnsi="Arial" w:cs="Arial"/>
+                <w:sz w:val="24"/>
+                <w:szCs w:val="24"/>
+              </w:rPr>
+              <w:t>Participación</w:t>
+            </w:r>
+            <w:r>
+              <w:rPr>
+                <w:rFonts w:ascii="Arial" w:hAnsi="Arial" w:cs="Arial"/>
+                <w:sz w:val="24"/>
+                <w:szCs w:val="24"/>
+              </w:rPr>
+              <w:t>, Aportación o Convenio, puede ser Estatal/Federal</w:t>
             </w:r>
           </w:p>
         </w:tc>
@@ -4066,7 +4074,6 @@
                 <w:szCs w:val="24"/>
               </w:rPr>
             </w:pPr>
-            <w:commentRangeStart w:id="11"/>
             <w:r>
               <w:rPr>
                 <w:rFonts w:ascii="Arial" w:eastAsia="Times New Roman" w:hAnsi="Arial" w:cs="Arial"/>
@@ -4075,14 +4082,7 @@
                 <w:szCs w:val="24"/>
                 <w:lang w:val="es-MX" w:eastAsia="es-MX"/>
               </w:rPr>
-              <w:t>PARTICIPACIONES FEDERALES</w:t>
-            </w:r>
-            <w:commentRangeEnd w:id="11"/>
-            <w:r>
-              <w:rPr>
-                <w:rStyle w:val="Refdecomentario"/>
-              </w:rPr>
-              <w:commentReference w:id="11"/>
+              <w:t>Participaciones Federales</w:t>
             </w:r>
           </w:p>
         </w:tc>
@@ -4204,7 +4204,31 @@
                 <w:sz w:val="24"/>
                 <w:szCs w:val="24"/>
               </w:rPr>
-              <w:t>Especifica si aplica garantía</w:t>
+              <w:t xml:space="preserve">Muestra </w:t>
+            </w:r>
+            <w:r>
+              <w:rPr>
+                <w:rFonts w:ascii="Arial" w:hAnsi="Arial" w:cs="Arial"/>
+                <w:sz w:val="24"/>
+                <w:szCs w:val="24"/>
+              </w:rPr>
+              <w:t xml:space="preserve"> si</w:t>
+            </w:r>
+            <w:r>
+              <w:rPr>
+                <w:rFonts w:ascii="Arial" w:hAnsi="Arial" w:cs="Arial"/>
+                <w:sz w:val="24"/>
+                <w:szCs w:val="24"/>
+              </w:rPr>
+              <w:t>/no</w:t>
+            </w:r>
+            <w:r>
+              <w:rPr>
+                <w:rFonts w:ascii="Arial" w:hAnsi="Arial" w:cs="Arial"/>
+                <w:sz w:val="24"/>
+                <w:szCs w:val="24"/>
+              </w:rPr>
+              <w:t xml:space="preserve"> aplica garantía</w:t>
             </w:r>
           </w:p>
         </w:tc>
@@ -4224,7 +4248,6 @@
                 <w:lang w:val="es-MX" w:eastAsia="es-MX"/>
               </w:rPr>
             </w:pPr>
-            <w:commentRangeStart w:id="12"/>
             <w:r>
               <w:rPr>
                 <w:rFonts w:ascii="Arial" w:eastAsia="Times New Roman" w:hAnsi="Arial" w:cs="Arial"/>
@@ -4234,13 +4257,6 @@
                 <w:lang w:val="es-MX" w:eastAsia="es-MX"/>
               </w:rPr>
               <w:t>Si</w:t>
-            </w:r>
-            <w:commentRangeEnd w:id="12"/>
-            <w:r>
-              <w:rPr>
-                <w:rStyle w:val="Refdecomentario"/>
-              </w:rPr>
-              <w:commentReference w:id="12"/>
             </w:r>
           </w:p>
         </w:tc>
@@ -4841,6 +4857,7 @@
                 <w:sz w:val="24"/>
                 <w:szCs w:val="24"/>
               </w:rPr>
+              <w:lastRenderedPageBreak/>
               <w:t>Programático</w:t>
             </w:r>
           </w:p>
@@ -4916,7 +4933,6 @@
                 <w:sz w:val="24"/>
                 <w:szCs w:val="24"/>
               </w:rPr>
-              <w:lastRenderedPageBreak/>
               <w:t>Objeto de Gasto (Partida)</w:t>
             </w:r>
           </w:p>
@@ -5597,21 +5613,13 @@
                 <w:szCs w:val="24"/>
               </w:rPr>
             </w:pPr>
-            <w:commentRangeStart w:id="13"/>
-            <w:r>
-              <w:rPr>
-                <w:rFonts w:ascii="Arial" w:hAnsi="Arial" w:cs="Arial"/>
-                <w:sz w:val="24"/>
-                <w:szCs w:val="24"/>
-              </w:rPr>
-              <w:t>Clave presupuestal SIREGOB</w:t>
-            </w:r>
-            <w:commentRangeEnd w:id="13"/>
-            <w:r>
-              <w:rPr>
-                <w:rStyle w:val="Refdecomentario"/>
-              </w:rPr>
-              <w:commentReference w:id="13"/>
+            <w:r>
+              <w:rPr>
+                <w:rFonts w:ascii="Arial" w:hAnsi="Arial" w:cs="Arial"/>
+                <w:sz w:val="24"/>
+                <w:szCs w:val="24"/>
+              </w:rPr>
+              <w:t>Campo auxiliar</w:t>
             </w:r>
           </w:p>
         </w:tc>
@@ -5765,7 +5773,7 @@
               </wp:anchor>
             </w:drawing>
           </mc:Choice>
-          <mc:Fallback xmlns:cx1="http://schemas.microsoft.com/office/drawing/2015/9/8/chartex">
+          <mc:Fallback>
             <w:pict>
               <v:rect w14:anchorId="3E531D74" id="Rectángulo 60" o:spid="_x0000_s1026" style="position:absolute;margin-left:28.8pt;margin-top:98.25pt;width:549.4pt;height:15.4pt;z-index:251881472;visibility:visible;mso-wrap-style:square;mso-width-percent:0;mso-height-percent:0;mso-wrap-distance-left:9pt;mso-wrap-distance-top:0;mso-wrap-distance-right:9pt;mso-wrap-distance-bottom:0;mso-position-horizontal:absolute;mso-position-horizontal-relative:left-margin-area;mso-position-vertical:absolute;mso-position-vertical-relative:text;mso-width-percent:0;mso-height-percent:0;mso-width-relative:margin;mso-height-relative:margin;v-text-anchor:middle" o:gfxdata="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" filled="f" strokecolor="red" strokeweight="2.25pt">
                 <w10:wrap anchorx="margin"/>
@@ -5968,7 +5976,7 @@
               </wp:anchor>
             </w:drawing>
           </mc:Choice>
-          <mc:Fallback xmlns:cx1="http://schemas.microsoft.com/office/drawing/2015/9/8/chartex">
+          <mc:Fallback>
             <w:pict>
               <v:rect w14:anchorId="30D4ED2F" id="Rectángulo 56" o:spid="_x0000_s1026" style="position:absolute;margin-left:38.2pt;margin-top:57.8pt;width:15.05pt;height:15.05pt;z-index:251879424;visibility:visible;mso-wrap-style:square;mso-width-percent:0;mso-height-percent:0;mso-wrap-distance-left:9pt;mso-wrap-distance-top:0;mso-wrap-distance-right:9pt;mso-wrap-distance-bottom:0;mso-position-horizontal:absolute;mso-position-horizontal-relative:left-margin-area;mso-position-vertical:absolute;mso-position-vertical-relative:text;mso-width-percent:0;mso-height-percent:0;mso-width-relative:margin;mso-height-relative:margin;v-text-anchor:middle" o:gfxdata="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" filled="f" strokecolor="red" strokeweight="2.25pt">
                 <w10:wrap anchorx="margin"/>
@@ -6072,16 +6080,8 @@
           <w:szCs w:val="24"/>
         </w:rPr>
       </w:pPr>
-    </w:p>
-    <w:p>
-      <w:pPr>
-        <w:rPr>
-          <w:rFonts w:ascii="Arial" w:hAnsi="Arial" w:cs="Arial"/>
-          <w:b/>
-          <w:sz w:val="24"/>
-          <w:szCs w:val="24"/>
-        </w:rPr>
-      </w:pPr>
+      <w:bookmarkStart w:id="10" w:name="_GoBack"/>
+      <w:bookmarkEnd w:id="10"/>
     </w:p>
     <w:p>
       <w:pPr>
@@ -6185,7 +6185,7 @@
               </wp:anchor>
             </w:drawing>
           </mc:Choice>
-          <mc:Fallback xmlns:cx1="http://schemas.microsoft.com/office/drawing/2015/9/8/chartex">
+          <mc:Fallback>
             <w:pict>
               <v:rect w14:anchorId="7990027A" id="Rectángulo 18" o:spid="_x0000_s1026" style="position:absolute;margin-left:271.7pt;margin-top:205.15pt;width:44.4pt;height:16.9pt;z-index:251885568;visibility:visible;mso-wrap-style:square;mso-width-percent:0;mso-height-percent:0;mso-wrap-distance-left:9pt;mso-wrap-distance-top:0;mso-wrap-distance-right:9pt;mso-wrap-distance-bottom:0;mso-position-horizontal:absolute;mso-position-horizontal-relative:left-margin-area;mso-position-vertical:absolute;mso-position-vertical-relative:text;mso-width-percent:0;mso-height-percent:0;mso-width-relative:margin;mso-height-relative:margin;v-text-anchor:middle" o:gfxdata="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" filled="f" strokecolor="red" strokeweight="2.25pt">
                 <w10:wrap anchorx="margin"/>
@@ -6219,7 +6219,7 @@
                     <pic:cNvPicPr/>
                   </pic:nvPicPr>
                   <pic:blipFill>
-                    <a:blip r:embed="rId16"/>
+                    <a:blip r:embed="rId14"/>
                     <a:stretch>
                       <a:fillRect/>
                     </a:stretch>
@@ -6370,7 +6370,7 @@
               </wp:anchor>
             </w:drawing>
           </mc:Choice>
-          <mc:Fallback xmlns:cx1="http://schemas.microsoft.com/office/drawing/2015/9/8/chartex">
+          <mc:Fallback>
             <w:pict>
               <v:rect w14:anchorId="33D0810C" id="Rectángulo 10" o:spid="_x0000_s1026" style="position:absolute;margin-left:52.15pt;margin-top:56.25pt;width:15.05pt;height:15.05pt;z-index:251883520;visibility:visible;mso-wrap-style:square;mso-width-percent:0;mso-height-percent:0;mso-wrap-distance-left:9pt;mso-wrap-distance-top:0;mso-wrap-distance-right:9pt;mso-wrap-distance-bottom:0;mso-position-horizontal:absolute;mso-position-horizontal-relative:left-margin-area;mso-position-vertical:absolute;mso-position-vertical-relative:text;mso-width-percent:0;mso-height-percent:0;mso-width-relative:margin;mso-height-relative:margin;v-text-anchor:middle" o:gfxdata="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" filled="f" strokecolor="red" strokeweight="2.25pt">
                 <w10:wrap anchorx="margin"/>
@@ -6708,7 +6708,7 @@
               </wp:anchor>
             </w:drawing>
           </mc:Choice>
-          <mc:Fallback xmlns:cx1="http://schemas.microsoft.com/office/drawing/2015/9/8/chartex">
+          <mc:Fallback>
             <w:pict>
               <v:rect w14:anchorId="0B634C1E" id="Rectángulo 20" o:spid="_x0000_s1026" style="position:absolute;margin-left:326.2pt;margin-top:71.2pt;width:36.95pt;height:24.4pt;z-index:251887616;visibility:visible;mso-wrap-style:square;mso-width-percent:0;mso-height-percent:0;mso-wrap-distance-left:9pt;mso-wrap-distance-top:0;mso-wrap-distance-right:9pt;mso-wrap-distance-bottom:0;mso-position-horizontal:absolute;mso-position-horizontal-relative:left-margin-area;mso-position-vertical:absolute;mso-position-vertical-relative:text;mso-width-percent:0;mso-height-percent:0;mso-width-relative:margin;mso-height-relative:margin;v-text-anchor:middle" o:gfxdata="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" filled="f" strokecolor="red" strokeweight="2.25pt">
                 <w10:wrap anchorx="margin"/>
@@ -6744,7 +6744,7 @@
                     </pic:cNvPicPr>
                   </pic:nvPicPr>
                   <pic:blipFill>
-                    <a:blip r:embed="rId17">
+                    <a:blip r:embed="rId15">
                       <a:extLst>
                         <a:ext uri="{28A0092B-C50C-407E-A947-70E740481C1C}">
                           <a14:useLocalDpi xmlns:a14="http://schemas.microsoft.com/office/drawing/2010/main" val="0"/>
@@ -6965,7 +6965,7 @@
               </wp:anchor>
             </w:drawing>
           </mc:Choice>
-          <mc:Fallback xmlns:cx1="http://schemas.microsoft.com/office/drawing/2015/9/8/chartex">
+          <mc:Fallback>
             <w:pict>
               <v:rect w14:anchorId="7395DD78" id="Rectángulo 27" o:spid="_x0000_s1026" style="position:absolute;margin-left:519.65pt;margin-top:12.95pt;width:40.65pt;height:25pt;z-index:251891712;visibility:visible;mso-wrap-style:square;mso-width-percent:0;mso-height-percent:0;mso-wrap-distance-left:9pt;mso-wrap-distance-top:0;mso-wrap-distance-right:9pt;mso-wrap-distance-bottom:0;mso-position-horizontal:absolute;mso-position-horizontal-relative:left-margin-area;mso-position-vertical:absolute;mso-position-vertical-relative:text;mso-width-percent:0;mso-height-percent:0;mso-width-relative:margin;mso-height-relative:margin;v-text-anchor:middle" o:gfxdata="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" filled="f" strokecolor="red" strokeweight="2.25pt">
                 <w10:wrap anchorx="margin"/>
@@ -7047,7 +7047,7 @@
               </wp:anchor>
             </w:drawing>
           </mc:Choice>
-          <mc:Fallback xmlns:cx1="http://schemas.microsoft.com/office/drawing/2015/9/8/chartex">
+          <mc:Fallback>
             <w:pict>
               <v:rect w14:anchorId="6AEDD557" id="Rectángulo 25" o:spid="_x0000_s1026" style="position:absolute;margin-left:45.7pt;margin-top:129.85pt;width:185.95pt;height:21.3pt;z-index:251889664;visibility:visible;mso-wrap-style:square;mso-width-percent:0;mso-height-percent:0;mso-wrap-distance-left:9pt;mso-wrap-distance-top:0;mso-wrap-distance-right:9pt;mso-wrap-distance-bottom:0;mso-position-horizontal:absolute;mso-position-horizontal-relative:left-margin-area;mso-position-vertical:absolute;mso-position-vertical-relative:text;mso-width-percent:0;mso-height-percent:0;mso-width-relative:margin;mso-height-relative:margin;v-text-anchor:middle" o:gfxdata="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" filled="f" strokecolor="red" strokeweight="2.25pt">
                 <w10:wrap anchorx="margin"/>
@@ -7077,7 +7077,7 @@
                     <pic:cNvPicPr/>
                   </pic:nvPicPr>
                   <pic:blipFill>
-                    <a:blip r:embed="rId18"/>
+                    <a:blip r:embed="rId16"/>
                     <a:stretch>
                       <a:fillRect/>
                     </a:stretch>
@@ -7261,7 +7261,7 @@
               </wp:anchor>
             </w:drawing>
           </mc:Choice>
-          <mc:Fallback xmlns:cx1="http://schemas.microsoft.com/office/drawing/2015/9/8/chartex">
+          <mc:Fallback>
             <w:pict>
               <v:rect w14:anchorId="05D79212" id="Rectángulo 29" o:spid="_x0000_s1026" style="position:absolute;margin-left:64.5pt;margin-top:54.9pt;width:17.45pt;height:18.15pt;z-index:251893760;visibility:visible;mso-wrap-style:square;mso-width-percent:0;mso-height-percent:0;mso-wrap-distance-left:9pt;mso-wrap-distance-top:0;mso-wrap-distance-right:9pt;mso-wrap-distance-bottom:0;mso-position-horizontal:absolute;mso-position-horizontal-relative:left-margin-area;mso-position-vertical:absolute;mso-position-vertical-relative:text;mso-width-percent:0;mso-height-percent:0;mso-width-relative:margin;mso-height-relative:margin;v-text-anchor:middle" o:gfxdata="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" filled="f" strokecolor="red" strokeweight="2.25pt">
                 <w10:wrap anchorx="margin"/>
@@ -7446,7 +7446,7 @@
               </wp:anchor>
             </w:drawing>
           </mc:Choice>
-          <mc:Fallback xmlns:cx1="http://schemas.microsoft.com/office/drawing/2015/9/8/chartex">
+          <mc:Fallback>
             <w:pict>
               <v:rect w14:anchorId="5FB7030A" id="Rectángulo 31" o:spid="_x0000_s1026" style="position:absolute;margin-left:329.9pt;margin-top:153.85pt;width:40.65pt;height:25pt;z-index:251895808;visibility:visible;mso-wrap-style:square;mso-width-percent:0;mso-height-percent:0;mso-wrap-distance-left:9pt;mso-wrap-distance-top:0;mso-wrap-distance-right:9pt;mso-wrap-distance-bottom:0;mso-position-horizontal:absolute;mso-position-horizontal-relative:left-margin-area;mso-position-vertical:absolute;mso-position-vertical-relative:text;mso-width-percent:0;mso-height-percent:0;mso-width-relative:margin;mso-height-relative:margin;v-text-anchor:middle" o:gfxdata="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" filled="f" strokecolor="red" strokeweight="2.25pt">
                 <w10:wrap anchorx="margin"/>
@@ -7482,7 +7482,7 @@
                     </pic:cNvPicPr>
                   </pic:nvPicPr>
                   <pic:blipFill>
-                    <a:blip r:embed="rId19">
+                    <a:blip r:embed="rId17">
                       <a:extLst>
                         <a:ext uri="{28A0092B-C50C-407E-A947-70E740481C1C}">
                           <a14:useLocalDpi xmlns:a14="http://schemas.microsoft.com/office/drawing/2010/main" val="0"/>
@@ -7721,7 +7721,7 @@
               </wp:anchor>
             </w:drawing>
           </mc:Choice>
-          <mc:Fallback xmlns:cx1="http://schemas.microsoft.com/office/drawing/2015/9/8/chartex">
+          <mc:Fallback>
             <w:pict>
               <v:rect w14:anchorId="416132C2" id="Rectángulo 34" o:spid="_x0000_s1026" style="position:absolute;margin-left:0;margin-top:8.9pt;width:47.55pt;height:28.75pt;z-index:251899904;visibility:visible;mso-wrap-style:square;mso-width-percent:0;mso-height-percent:0;mso-wrap-distance-left:9pt;mso-wrap-distance-top:0;mso-wrap-distance-right:9pt;mso-wrap-distance-bottom:0;mso-position-horizontal:left;mso-position-horizontal-relative:right-margin-area;mso-position-vertical:absolute;mso-position-vertical-relative:text;mso-width-percent:0;mso-height-percent:0;mso-width-relative:margin;mso-height-relative:margin;v-text-anchor:middle" o:gfxdata="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" filled="f" strokecolor="red" strokeweight="2.25pt">
                 <w10:wrap anchorx="margin"/>
@@ -7803,7 +7803,7 @@
               </wp:anchor>
             </w:drawing>
           </mc:Choice>
-          <mc:Fallback xmlns:cx1="http://schemas.microsoft.com/office/drawing/2015/9/8/chartex">
+          <mc:Fallback>
             <w:pict>
               <v:rect w14:anchorId="046E980B" id="Rectángulo 33" o:spid="_x0000_s1026" style="position:absolute;margin-left:33.2pt;margin-top:139.1pt;width:213.5pt;height:20pt;z-index:251897856;visibility:visible;mso-wrap-style:square;mso-width-percent:0;mso-height-percent:0;mso-wrap-distance-left:9pt;mso-wrap-distance-top:0;mso-wrap-distance-right:9pt;mso-wrap-distance-bottom:0;mso-position-horizontal:absolute;mso-position-horizontal-relative:left-margin-area;mso-position-vertical:absolute;mso-position-vertical-relative:text;mso-width-percent:0;mso-height-percent:0;mso-width-relative:margin;mso-height-relative:margin;v-text-anchor:middle" o:gfxdata="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" filled="f" strokecolor="red" strokeweight="2.25pt">
                 <w10:wrap anchorx="margin"/>
@@ -7833,7 +7833,7 @@
                     <pic:cNvPicPr/>
                   </pic:nvPicPr>
                   <pic:blipFill>
-                    <a:blip r:embed="rId20"/>
+                    <a:blip r:embed="rId18"/>
                     <a:stretch>
                       <a:fillRect/>
                     </a:stretch>
@@ -7915,8 +7915,8 @@
       </w:pPr>
     </w:p>
     <w:sectPr>
-      <w:headerReference w:type="default" r:id="rId21"/>
-      <w:footerReference w:type="default" r:id="rId22"/>
+      <w:headerReference w:type="default" r:id="rId19"/>
+      <w:footerReference w:type="default" r:id="rId20"/>
       <w:pgSz w:w="12240" w:h="15840" w:code="1"/>
       <w:pgMar w:top="1417" w:right="1701" w:bottom="1417" w:left="1701" w:header="708" w:footer="708" w:gutter="0"/>
       <w:cols w:space="708"/>
@@ -7927,108 +7927,8 @@
 </w:document>
 </file>
 
-<file path=word/comments.xml><?xml version="1.0" encoding="utf-8"?>
-<w:comments xmlns:wpc="http://schemas.microsoft.com/office/word/2010/wordprocessingCanvas" xmlns:cx="http://schemas.microsoft.com/office/drawing/2014/chartex" xmlns:mc="http://schemas.openxmlformats.org/markup-compatibility/2006" xmlns:o="urn:schemas-microsoft-com:office:office" xmlns:r="http://schemas.openxmlformats.org/officeDocument/2006/relationships" xmlns:m="http://schemas.openxmlformats.org/officeDocument/2006/math" xmlns:v="urn:schemas-microsoft-com:vml" xmlns:wp14="http://schemas.microsoft.com/office/word/2010/wordprocessingDrawing" xmlns:wp="http://schemas.openxmlformats.org/drawingml/2006/wordprocessingDrawing" xmlns:w10="urn:schemas-microsoft-com:office:word" xmlns:w="http://schemas.openxmlformats.org/wordprocessingml/2006/main" xmlns:w14="http://schemas.microsoft.com/office/word/2010/wordml" xmlns:w15="http://schemas.microsoft.com/office/word/2012/wordml" xmlns:w16se="http://schemas.microsoft.com/office/word/2015/wordml/symex" xmlns:wpg="http://schemas.microsoft.com/office/word/2010/wordprocessingGroup" xmlns:wpi="http://schemas.microsoft.com/office/word/2010/wordprocessingInk" xmlns:wne="http://schemas.microsoft.com/office/word/2006/wordml" xmlns:wps="http://schemas.microsoft.com/office/word/2010/wordprocessingShape" mc:Ignorable="w14 w15 w16se wp14">
-  <w:comment w:id="10" w:author="INAP-QA" w:date="2023-01-26T10:30:00Z" w:initials="I">
-    <w:p>
-      <w:pPr>
-        <w:pStyle w:val="Textocomentario"/>
-      </w:pPr>
-      <w:r>
-        <w:rPr>
-          <w:rStyle w:val="Refdecomentario"/>
-        </w:rPr>
-        <w:annotationRef/>
-      </w:r>
-      <w:r>
-        <w:t xml:space="preserve"> Agregar </w:t>
-      </w:r>
-    </w:p>
-    <w:p>
-      <w:pPr>
-        <w:pStyle w:val="Textocomentario"/>
-      </w:pPr>
-      <w:r>
-        <w:t xml:space="preserve">Campos </w:t>
-      </w:r>
-    </w:p>
-  </w:comment>
-  <w:comment w:id="11" w:author="INAP-QA" w:date="2023-01-26T11:55:00Z" w:initials="I">
-    <w:p>
-      <w:pPr>
-        <w:pStyle w:val="Textocomentario"/>
-      </w:pPr>
-      <w:r>
-        <w:rPr>
-          <w:rStyle w:val="Refdecomentario"/>
-        </w:rPr>
-        <w:annotationRef/>
-      </w:r>
-      <w:r>
-        <w:t xml:space="preserve">Letras en Mayúsculas Participaciones Federales o Estatales </w:t>
-      </w:r>
-    </w:p>
-  </w:comment>
-  <w:comment w:id="12" w:author="INAP-QA" w:date="2023-01-26T11:56:00Z" w:initials="I">
-    <w:p>
-      <w:pPr>
-        <w:pStyle w:val="Textocomentario"/>
-      </w:pPr>
-      <w:r>
-        <w:rPr>
-          <w:rStyle w:val="Refdecomentario"/>
-        </w:rPr>
-        <w:annotationRef/>
-      </w:r>
-      <w:r>
-        <w:t xml:space="preserve">Sí o No </w:t>
-      </w:r>
-    </w:p>
-  </w:comment>
-  <w:comment w:id="13" w:author="INAP-QA" w:date="2023-01-26T10:58:00Z" w:initials="I">
-    <w:p>
-      <w:pPr>
-        <w:pStyle w:val="Textocomentario"/>
-      </w:pPr>
-      <w:r>
-        <w:rPr>
-          <w:rStyle w:val="Refdecomentario"/>
-        </w:rPr>
-        <w:annotationRef/>
-      </w:r>
-      <w:bookmarkStart w:id="14" w:name="_GoBack"/>
-      <w:r>
-        <w:t xml:space="preserve">Reemplazar </w:t>
-      </w:r>
-      <w:r>
-        <w:t>por “</w:t>
-      </w:r>
-      <w:r>
-        <w:t>campo auxiliar</w:t>
-      </w:r>
-      <w:r>
-        <w:t>”</w:t>
-      </w:r>
-      <w:r>
-        <w:t xml:space="preserve"> </w:t>
-      </w:r>
-      <w:bookmarkEnd w:id="14"/>
-    </w:p>
-  </w:comment>
-</w:comments>
-</file>
-
-<file path=word/commentsExtended.xml><?xml version="1.0" encoding="utf-8"?>
-<w15:commentsEx xmlns:wpc="http://schemas.microsoft.com/office/word/2010/wordprocessingCanvas" xmlns:cx="http://schemas.microsoft.com/office/drawing/2014/chartex" xmlns:mc="http://schemas.openxmlformats.org/markup-compatibility/2006" xmlns:o="urn:schemas-microsoft-com:office:office" xmlns:r="http://schemas.openxmlformats.org/officeDocument/2006/relationships" xmlns:m="http://schemas.openxmlformats.org/officeDocument/2006/math" xmlns:v="urn:schemas-microsoft-com:vml" xmlns:wp14="http://schemas.microsoft.com/office/word/2010/wordprocessingDrawing" xmlns:wp="http://schemas.openxmlformats.org/drawingml/2006/wordprocessingDrawing" xmlns:w10="urn:schemas-microsoft-com:office:word" xmlns:w="http://schemas.openxmlformats.org/wordprocessingml/2006/main" xmlns:w14="http://schemas.microsoft.com/office/word/2010/wordml" xmlns:w15="http://schemas.microsoft.com/office/word/2012/wordml" xmlns:w16se="http://schemas.microsoft.com/office/word/2015/wordml/symex" xmlns:wpg="http://schemas.microsoft.com/office/word/2010/wordprocessingGroup" xmlns:wpi="http://schemas.microsoft.com/office/word/2010/wordprocessingInk" xmlns:wne="http://schemas.microsoft.com/office/word/2006/wordml" xmlns:wps="http://schemas.microsoft.com/office/word/2010/wordprocessingShape" mc:Ignorable="w14 w15 w16se wp14">
-  <w15:commentEx w15:paraId="4C8DC07B" w15:done="0"/>
-  <w15:commentEx w15:paraId="2F6FCA0A" w15:done="0"/>
-  <w15:commentEx w15:paraId="09867D62" w15:done="0"/>
-  <w15:commentEx w15:paraId="6804FDB1" w15:done="0"/>
-</w15:commentsEx>
-</file>
-
 <file path=word/endnotes.xml><?xml version="1.0" encoding="utf-8"?>
-<w:endnotes xmlns:wpc="http://schemas.microsoft.com/office/word/2010/wordprocessingCanvas" xmlns:cx="http://schemas.microsoft.com/office/drawing/2014/chartex" xmlns:mc="http://schemas.openxmlformats.org/markup-compatibility/2006" xmlns:o="urn:schemas-microsoft-com:office:office" xmlns:r="http://schemas.openxmlformats.org/officeDocument/2006/relationships" xmlns:m="http://schemas.openxmlformats.org/officeDocument/2006/math" xmlns:v="urn:schemas-microsoft-com:vml" xmlns:wp14="http://schemas.microsoft.com/office/word/2010/wordprocessingDrawing" xmlns:wp="http://schemas.openxmlformats.org/drawingml/2006/wordprocessingDrawing" xmlns:w10="urn:schemas-microsoft-com:office:word" xmlns:w="http://schemas.openxmlformats.org/wordprocessingml/2006/main" xmlns:w14="http://schemas.microsoft.com/office/word/2010/wordml" xmlns:w15="http://schemas.microsoft.com/office/word/2012/wordml" xmlns:w16se="http://schemas.microsoft.com/office/word/2015/wordml/symex" xmlns:wpg="http://schemas.microsoft.com/office/word/2010/wordprocessingGroup" xmlns:wpi="http://schemas.microsoft.com/office/word/2010/wordprocessingInk" xmlns:wne="http://schemas.microsoft.com/office/word/2006/wordml" xmlns:wps="http://schemas.microsoft.com/office/word/2010/wordprocessingShape" mc:Ignorable="w14 w15 w16se wp14">
+<w:endnotes xmlns:wpc="http://schemas.microsoft.com/office/word/2010/wordprocessingCanvas" xmlns:cx="http://schemas.microsoft.com/office/drawing/2014/chartex" xmlns:cx1="http://schemas.microsoft.com/office/drawing/2015/9/8/chartex" xmlns:mc="http://schemas.openxmlformats.org/markup-compatibility/2006" xmlns:o="urn:schemas-microsoft-com:office:office" xmlns:r="http://schemas.openxmlformats.org/officeDocument/2006/relationships" xmlns:m="http://schemas.openxmlformats.org/officeDocument/2006/math" xmlns:v="urn:schemas-microsoft-com:vml" xmlns:wp14="http://schemas.microsoft.com/office/word/2010/wordprocessingDrawing" xmlns:wp="http://schemas.openxmlformats.org/drawingml/2006/wordprocessingDrawing" xmlns:w10="urn:schemas-microsoft-com:office:word" xmlns:w="http://schemas.openxmlformats.org/wordprocessingml/2006/main" xmlns:w14="http://schemas.microsoft.com/office/word/2010/wordml" xmlns:w15="http://schemas.microsoft.com/office/word/2012/wordml" xmlns:w16se="http://schemas.microsoft.com/office/word/2015/wordml/symex" xmlns:wpg="http://schemas.microsoft.com/office/word/2010/wordprocessingGroup" xmlns:wpi="http://schemas.microsoft.com/office/word/2010/wordprocessingInk" xmlns:wne="http://schemas.microsoft.com/office/word/2006/wordml" xmlns:wps="http://schemas.microsoft.com/office/word/2010/wordprocessingShape" mc:Ignorable="w14 w15 w16se wp14">
   <w:endnote w:type="separator" w:id="-1">
     <w:p>
       <w:pPr>
@@ -8053,7 +7953,7 @@
 </file>
 
 <file path=word/footer1.xml><?xml version="1.0" encoding="utf-8"?>
-<w:ftr xmlns:wpc="http://schemas.microsoft.com/office/word/2010/wordprocessingCanvas" xmlns:cx="http://schemas.microsoft.com/office/drawing/2014/chartex" xmlns:mc="http://schemas.openxmlformats.org/markup-compatibility/2006" xmlns:o="urn:schemas-microsoft-com:office:office" xmlns:r="http://schemas.openxmlformats.org/officeDocument/2006/relationships" xmlns:m="http://schemas.openxmlformats.org/officeDocument/2006/math" xmlns:v="urn:schemas-microsoft-com:vml" xmlns:wp14="http://schemas.microsoft.com/office/word/2010/wordprocessingDrawing" xmlns:wp="http://schemas.openxmlformats.org/drawingml/2006/wordprocessingDrawing" xmlns:w10="urn:schemas-microsoft-com:office:word" xmlns:w="http://schemas.openxmlformats.org/wordprocessingml/2006/main" xmlns:w14="http://schemas.microsoft.com/office/word/2010/wordml" xmlns:w15="http://schemas.microsoft.com/office/word/2012/wordml" xmlns:w16se="http://schemas.microsoft.com/office/word/2015/wordml/symex" xmlns:wpg="http://schemas.microsoft.com/office/word/2010/wordprocessingGroup" xmlns:wpi="http://schemas.microsoft.com/office/word/2010/wordprocessingInk" xmlns:wne="http://schemas.microsoft.com/office/word/2006/wordml" xmlns:wps="http://schemas.microsoft.com/office/word/2010/wordprocessingShape" mc:Ignorable="w14 w15 w16se wp14">
+<w:ftr xmlns:wpc="http://schemas.microsoft.com/office/word/2010/wordprocessingCanvas" xmlns:cx="http://schemas.microsoft.com/office/drawing/2014/chartex" xmlns:cx1="http://schemas.microsoft.com/office/drawing/2015/9/8/chartex" xmlns:mc="http://schemas.openxmlformats.org/markup-compatibility/2006" xmlns:o="urn:schemas-microsoft-com:office:office" xmlns:r="http://schemas.openxmlformats.org/officeDocument/2006/relationships" xmlns:m="http://schemas.openxmlformats.org/officeDocument/2006/math" xmlns:v="urn:schemas-microsoft-com:vml" xmlns:wp14="http://schemas.microsoft.com/office/word/2010/wordprocessingDrawing" xmlns:wp="http://schemas.openxmlformats.org/drawingml/2006/wordprocessingDrawing" xmlns:w10="urn:schemas-microsoft-com:office:word" xmlns:w="http://schemas.openxmlformats.org/wordprocessingml/2006/main" xmlns:w14="http://schemas.microsoft.com/office/word/2010/wordml" xmlns:w15="http://schemas.microsoft.com/office/word/2012/wordml" xmlns:w16se="http://schemas.microsoft.com/office/word/2015/wordml/symex" xmlns:wpg="http://schemas.microsoft.com/office/word/2010/wordprocessingGroup" xmlns:wpi="http://schemas.microsoft.com/office/word/2010/wordprocessingInk" xmlns:wne="http://schemas.microsoft.com/office/word/2006/wordml" xmlns:wps="http://schemas.microsoft.com/office/word/2010/wordprocessingShape" mc:Ignorable="w14 w15 w16se wp14">
   <w:sdt>
     <w:sdtPr>
       <w:rPr>
@@ -8154,7 +8054,7 @@
                     </wp:anchor>
                   </w:drawing>
                 </mc:Choice>
-                <mc:Fallback xmlns:cx1="http://schemas.microsoft.com/office/drawing/2015/9/8/chartex">
+                <mc:Fallback>
                   <w:pict>
                     <v:line w14:anchorId="42D5C661" id="Conector recto 13" o:spid="_x0000_s1026" style="position:absolute;z-index:251662336;visibility:visible;mso-wrap-style:square;mso-width-percent:0;mso-height-percent:0;mso-wrap-distance-left:9pt;mso-wrap-distance-top:0;mso-wrap-distance-right:9pt;mso-wrap-distance-bottom:0;mso-position-horizontal:absolute;mso-position-horizontal-relative:text;mso-position-vertical:absolute;mso-position-vertical-relative:text;mso-width-percent:0;mso-height-percent:0;mso-width-relative:margin;mso-height-relative:margin" from="-17.55pt,-3pt" to="446.7pt,-2.25pt" o:gfxdata="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" strokecolor="#a5a5a5 [3206]" strokeweight="1.5pt">
                       <v:stroke joinstyle="miter"/>
@@ -8265,7 +8165,7 @@
                     </wp:anchor>
                   </w:drawing>
                 </mc:Choice>
-                <mc:Fallback xmlns:cx1="http://schemas.microsoft.com/office/drawing/2015/9/8/chartex">
+                <mc:Fallback>
                   <w:pict>
                     <v:rect w14:anchorId="2CD8D370" id="Rectángulo 11" o:spid="_x0000_s1026" style="position:absolute;margin-left:280.3pt;margin-top:-3.3pt;width:167.65pt;height:22.4pt;z-index:-251658241;visibility:visible;mso-wrap-style:square;mso-width-percent:0;mso-wrap-distance-left:9pt;mso-wrap-distance-top:0;mso-wrap-distance-right:9pt;mso-wrap-distance-bottom:0;mso-position-horizontal:absolute;mso-position-horizontal-relative:text;mso-position-vertical:absolute;mso-position-vertical-relative:text;mso-width-percent:0;mso-width-relative:margin;v-text-anchor:middle" o:gfxdata="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" fillcolor="#002060" stroked="f" strokeweight="1pt">
                       <v:fill color2="#002060" o:opacity2="15728f" rotate="t" angle="90" colors="0 #002060;34734f #002060;40632f #002060;45815f #072766;46531f #002060;60293f #002060;1 #002060" focus="100%" type="gradient"/>
@@ -8316,7 +8216,7 @@
                 <w:noProof/>
                 <w:color w:val="FFFFFF" w:themeColor="background1"/>
               </w:rPr>
-              <w:t>9</w:t>
+              <w:t>12</w:t>
             </w:r>
             <w:r>
               <w:rPr>
@@ -8396,7 +8296,7 @@
 </file>
 
 <file path=word/footnotes.xml><?xml version="1.0" encoding="utf-8"?>
-<w:footnotes xmlns:wpc="http://schemas.microsoft.com/office/word/2010/wordprocessingCanvas" xmlns:cx="http://schemas.microsoft.com/office/drawing/2014/chartex" xmlns:mc="http://schemas.openxmlformats.org/markup-compatibility/2006" xmlns:o="urn:schemas-microsoft-com:office:office" xmlns:r="http://schemas.openxmlformats.org/officeDocument/2006/relationships" xmlns:m="http://schemas.openxmlformats.org/officeDocument/2006/math" xmlns:v="urn:schemas-microsoft-com:vml" xmlns:wp14="http://schemas.microsoft.com/office/word/2010/wordprocessingDrawing" xmlns:wp="http://schemas.openxmlformats.org/drawingml/2006/wordprocessingDrawing" xmlns:w10="urn:schemas-microsoft-com:office:word" xmlns:w="http://schemas.openxmlformats.org/wordprocessingml/2006/main" xmlns:w14="http://schemas.microsoft.com/office/word/2010/wordml" xmlns:w15="http://schemas.microsoft.com/office/word/2012/wordml" xmlns:w16se="http://schemas.microsoft.com/office/word/2015/wordml/symex" xmlns:wpg="http://schemas.microsoft.com/office/word/2010/wordprocessingGroup" xmlns:wpi="http://schemas.microsoft.com/office/word/2010/wordprocessingInk" xmlns:wne="http://schemas.microsoft.com/office/word/2006/wordml" xmlns:wps="http://schemas.microsoft.com/office/word/2010/wordprocessingShape" mc:Ignorable="w14 w15 w16se wp14">
+<w:footnotes xmlns:wpc="http://schemas.microsoft.com/office/word/2010/wordprocessingCanvas" xmlns:cx="http://schemas.microsoft.com/office/drawing/2014/chartex" xmlns:cx1="http://schemas.microsoft.com/office/drawing/2015/9/8/chartex" xmlns:mc="http://schemas.openxmlformats.org/markup-compatibility/2006" xmlns:o="urn:schemas-microsoft-com:office:office" xmlns:r="http://schemas.openxmlformats.org/officeDocument/2006/relationships" xmlns:m="http://schemas.openxmlformats.org/officeDocument/2006/math" xmlns:v="urn:schemas-microsoft-com:vml" xmlns:wp14="http://schemas.microsoft.com/office/word/2010/wordprocessingDrawing" xmlns:wp="http://schemas.openxmlformats.org/drawingml/2006/wordprocessingDrawing" xmlns:w10="urn:schemas-microsoft-com:office:word" xmlns:w="http://schemas.openxmlformats.org/wordprocessingml/2006/main" xmlns:w14="http://schemas.microsoft.com/office/word/2010/wordml" xmlns:w15="http://schemas.microsoft.com/office/word/2012/wordml" xmlns:w16se="http://schemas.microsoft.com/office/word/2015/wordml/symex" xmlns:wpg="http://schemas.microsoft.com/office/word/2010/wordprocessingGroup" xmlns:wpi="http://schemas.microsoft.com/office/word/2010/wordprocessingInk" xmlns:wne="http://schemas.microsoft.com/office/word/2006/wordml" xmlns:wps="http://schemas.microsoft.com/office/word/2010/wordprocessingShape" mc:Ignorable="w14 w15 w16se wp14">
   <w:footnote w:type="separator" w:id="-1">
     <w:p>
       <w:pPr>
@@ -8421,7 +8321,7 @@
 </file>
 
 <file path=word/header1.xml><?xml version="1.0" encoding="utf-8"?>
-<w:hdr xmlns:wpc="http://schemas.microsoft.com/office/word/2010/wordprocessingCanvas" xmlns:cx="http://schemas.microsoft.com/office/drawing/2014/chartex" xmlns:mc="http://schemas.openxmlformats.org/markup-compatibility/2006" xmlns:o="urn:schemas-microsoft-com:office:office" xmlns:r="http://schemas.openxmlformats.org/officeDocument/2006/relationships" xmlns:m="http://schemas.openxmlformats.org/officeDocument/2006/math" xmlns:v="urn:schemas-microsoft-com:vml" xmlns:wp14="http://schemas.microsoft.com/office/word/2010/wordprocessingDrawing" xmlns:wp="http://schemas.openxmlformats.org/drawingml/2006/wordprocessingDrawing" xmlns:w10="urn:schemas-microsoft-com:office:word" xmlns:w="http://schemas.openxmlformats.org/wordprocessingml/2006/main" xmlns:w14="http://schemas.microsoft.com/office/word/2010/wordml" xmlns:w15="http://schemas.microsoft.com/office/word/2012/wordml" xmlns:w16se="http://schemas.microsoft.com/office/word/2015/wordml/symex" xmlns:wpg="http://schemas.microsoft.com/office/word/2010/wordprocessingGroup" xmlns:wpi="http://schemas.microsoft.com/office/word/2010/wordprocessingInk" xmlns:wne="http://schemas.microsoft.com/office/word/2006/wordml" xmlns:wps="http://schemas.microsoft.com/office/word/2010/wordprocessingShape" mc:Ignorable="w14 w15 w16se wp14">
+<w:hdr xmlns:wpc="http://schemas.microsoft.com/office/word/2010/wordprocessingCanvas" xmlns:cx="http://schemas.microsoft.com/office/drawing/2014/chartex" xmlns:cx1="http://schemas.microsoft.com/office/drawing/2015/9/8/chartex" xmlns:mc="http://schemas.openxmlformats.org/markup-compatibility/2006" xmlns:o="urn:schemas-microsoft-com:office:office" xmlns:r="http://schemas.openxmlformats.org/officeDocument/2006/relationships" xmlns:m="http://schemas.openxmlformats.org/officeDocument/2006/math" xmlns:v="urn:schemas-microsoft-com:vml" xmlns:wp14="http://schemas.microsoft.com/office/word/2010/wordprocessingDrawing" xmlns:wp="http://schemas.openxmlformats.org/drawingml/2006/wordprocessingDrawing" xmlns:w10="urn:schemas-microsoft-com:office:word" xmlns:w="http://schemas.openxmlformats.org/wordprocessingml/2006/main" xmlns:w14="http://schemas.microsoft.com/office/word/2010/wordml" xmlns:w15="http://schemas.microsoft.com/office/word/2012/wordml" xmlns:w16se="http://schemas.microsoft.com/office/word/2015/wordml/symex" xmlns:wpg="http://schemas.microsoft.com/office/word/2010/wordprocessingGroup" xmlns:wpi="http://schemas.microsoft.com/office/word/2010/wordprocessingInk" xmlns:wne="http://schemas.microsoft.com/office/word/2006/wordml" xmlns:wps="http://schemas.microsoft.com/office/word/2010/wordprocessingShape" mc:Ignorable="w14 w15 w16se wp14">
   <w:p>
     <w:pPr>
       <w:pStyle w:val="Encabezado"/>
@@ -8604,7 +8504,7 @@
             </wp:anchor>
           </w:drawing>
         </mc:Choice>
-        <mc:Fallback xmlns:cx1="http://schemas.microsoft.com/office/drawing/2015/9/8/chartex">
+        <mc:Fallback>
           <w:pict>
             <v:rect w14:anchorId="3FEC259C" id="Rectángulo 6" o:spid="_x0000_s1032" style="position:absolute;margin-left:179.8pt;margin-top:-1.25pt;width:318pt;height:24.45pt;z-index:251659264;visibility:visible;mso-wrap-style:square;mso-width-percent:0;mso-height-percent:0;mso-wrap-distance-left:9pt;mso-wrap-distance-top:0;mso-wrap-distance-right:9pt;mso-wrap-distance-bottom:0;mso-position-horizontal:absolute;mso-position-horizontal-relative:text;mso-position-vertical:absolute;mso-position-vertical-relative:text;mso-width-percent:0;mso-height-percent:0;mso-width-relative:margin;mso-height-relative:margin;v-text-anchor:middle" o:gfxdata="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" fillcolor="#002060" stroked="f" strokeweight="1pt">
               <v:textbox>
@@ -8786,7 +8686,7 @@
 </file>
 
 <file path=word/numbering.xml><?xml version="1.0" encoding="utf-8"?>
-<w:numbering xmlns:wpc="http://schemas.microsoft.com/office/word/2010/wordprocessingCanvas" xmlns:cx="http://schemas.microsoft.com/office/drawing/2014/chartex" xmlns:mc="http://schemas.openxmlformats.org/markup-compatibility/2006" xmlns:o="urn:schemas-microsoft-com:office:office" xmlns:r="http://schemas.openxmlformats.org/officeDocument/2006/relationships" xmlns:m="http://schemas.openxmlformats.org/officeDocument/2006/math" xmlns:v="urn:schemas-microsoft-com:vml" xmlns:wp14="http://schemas.microsoft.com/office/word/2010/wordprocessingDrawing" xmlns:wp="http://schemas.openxmlformats.org/drawingml/2006/wordprocessingDrawing" xmlns:w10="urn:schemas-microsoft-com:office:word" xmlns:w="http://schemas.openxmlformats.org/wordprocessingml/2006/main" xmlns:w14="http://schemas.microsoft.com/office/word/2010/wordml" xmlns:w15="http://schemas.microsoft.com/office/word/2012/wordml" xmlns:w16se="http://schemas.microsoft.com/office/word/2015/wordml/symex" xmlns:wpg="http://schemas.microsoft.com/office/word/2010/wordprocessingGroup" xmlns:wpi="http://schemas.microsoft.com/office/word/2010/wordprocessingInk" xmlns:wne="http://schemas.microsoft.com/office/word/2006/wordml" xmlns:wps="http://schemas.microsoft.com/office/word/2010/wordprocessingShape" mc:Ignorable="w14 w15 w16se wp14">
+<w:numbering xmlns:wpc="http://schemas.microsoft.com/office/word/2010/wordprocessingCanvas" xmlns:cx="http://schemas.microsoft.com/office/drawing/2014/chartex" xmlns:cx1="http://schemas.microsoft.com/office/drawing/2015/9/8/chartex" xmlns:mc="http://schemas.openxmlformats.org/markup-compatibility/2006" xmlns:o="urn:schemas-microsoft-com:office:office" xmlns:r="http://schemas.openxmlformats.org/officeDocument/2006/relationships" xmlns:m="http://schemas.openxmlformats.org/officeDocument/2006/math" xmlns:v="urn:schemas-microsoft-com:vml" xmlns:wp14="http://schemas.microsoft.com/office/word/2010/wordprocessingDrawing" xmlns:wp="http://schemas.openxmlformats.org/drawingml/2006/wordprocessingDrawing" xmlns:w10="urn:schemas-microsoft-com:office:word" xmlns:w="http://schemas.openxmlformats.org/wordprocessingml/2006/main" xmlns:w14="http://schemas.microsoft.com/office/word/2010/wordml" xmlns:w15="http://schemas.microsoft.com/office/word/2012/wordml" xmlns:w16se="http://schemas.microsoft.com/office/word/2015/wordml/symex" xmlns:wpg="http://schemas.microsoft.com/office/word/2010/wordprocessingGroup" xmlns:wpi="http://schemas.microsoft.com/office/word/2010/wordprocessingInk" xmlns:wne="http://schemas.microsoft.com/office/word/2006/wordml" xmlns:wps="http://schemas.microsoft.com/office/word/2010/wordprocessingShape" mc:Ignorable="w14 w15 w16se wp14">
   <w:abstractNum w:abstractNumId="0" w15:restartNumberingAfterBreak="0">
     <w:nsid w:val="33767D3B"/>
     <w:multiLevelType w:val="multilevel"/>
@@ -9402,14 +9302,6 @@
     <w:abstractNumId w:val="3"/>
   </w:num>
 </w:numbering>
-</file>
-
-<file path=word/people.xml><?xml version="1.0" encoding="utf-8"?>
-<w15:people xmlns:wpc="http://schemas.microsoft.com/office/word/2010/wordprocessingCanvas" xmlns:cx="http://schemas.microsoft.com/office/drawing/2014/chartex" xmlns:mc="http://schemas.openxmlformats.org/markup-compatibility/2006" xmlns:o="urn:schemas-microsoft-com:office:office" xmlns:r="http://schemas.openxmlformats.org/officeDocument/2006/relationships" xmlns:m="http://schemas.openxmlformats.org/officeDocument/2006/math" xmlns:v="urn:schemas-microsoft-com:vml" xmlns:wp14="http://schemas.microsoft.com/office/word/2010/wordprocessingDrawing" xmlns:wp="http://schemas.openxmlformats.org/drawingml/2006/wordprocessingDrawing" xmlns:w10="urn:schemas-microsoft-com:office:word" xmlns:w="http://schemas.openxmlformats.org/wordprocessingml/2006/main" xmlns:w14="http://schemas.microsoft.com/office/word/2010/wordml" xmlns:w15="http://schemas.microsoft.com/office/word/2012/wordml" xmlns:w16se="http://schemas.microsoft.com/office/word/2015/wordml/symex" xmlns:wpg="http://schemas.microsoft.com/office/word/2010/wordprocessingGroup" xmlns:wpi="http://schemas.microsoft.com/office/word/2010/wordprocessingInk" xmlns:wne="http://schemas.microsoft.com/office/word/2006/wordml" xmlns:wps="http://schemas.microsoft.com/office/word/2010/wordprocessingShape" mc:Ignorable="w14 w15 w16se wp14">
-  <w15:person w15:author="INAP-QA">
-    <w15:presenceInfo w15:providerId="Windows Live" w15:userId="9ae1c0a492cadcaf"/>
-  </w15:person>
-</w15:people>
 </file>
 
 <file path=word/styles.xml><?xml version="1.0" encoding="utf-8"?>
@@ -10433,7 +10325,7 @@
 </file>
 
 <file path=customXml/itemProps1.xml><?xml version="1.0" encoding="utf-8"?>
-<ds:datastoreItem xmlns:ds="http://schemas.openxmlformats.org/officeDocument/2006/customXml" ds:itemID="{EA53D87F-0AF4-419E-8A06-9E6D446759D3}">
+<ds:datastoreItem xmlns:ds="http://schemas.openxmlformats.org/officeDocument/2006/customXml" ds:itemID="{0842D136-449D-46C0-B429-5AD0EC1A4E11}">
   <ds:schemaRefs>
     <ds:schemaRef ds:uri="http://schemas.openxmlformats.org/officeDocument/2006/bibliography"/>
   </ds:schemaRefs>

</xml_diff>